<commit_message>
5 oct revision added
</commit_message>
<xml_diff>
--- a/Assignments/2. FEBRUARY/22_feb_assign/YOUTUBE-IMAGE-SCRAPPER-PROJECT/documentation/sufiyan front page.docx
+++ b/Assignments/2. FEBRUARY/22_feb_assign/YOUTUBE-IMAGE-SCRAPPER-PROJECT/documentation/sufiyan front page.docx
@@ -259,7 +259,29 @@
                                   <w:sz w:val="36"/>
                                   <w:u w:val="single"/>
                                 </w:rPr>
-                                <w:t xml:space="preserve">“   Youtube Video Scrapper  ” </w:t>
+                                <w:t xml:space="preserve">“   </w:t>
+                              </w:r>
+                              <w:proofErr w:type="spellStart"/>
+                              <w:r>
+                                <w:rPr>
+                                  <w:rFonts w:ascii="Times New Roman" w:eastAsia="Times New Roman" w:hAnsi="Times New Roman" w:cs="Times New Roman"/>
+                                  <w:b/>
+                                  <w:color w:val="C00000"/>
+                                  <w:sz w:val="36"/>
+                                  <w:u w:val="single"/>
+                                </w:rPr>
+                                <w:t>Youtube</w:t>
+                              </w:r>
+                              <w:proofErr w:type="spellEnd"/>
+                              <w:r>
+                                <w:rPr>
+                                  <w:rFonts w:ascii="Times New Roman" w:eastAsia="Times New Roman" w:hAnsi="Times New Roman" w:cs="Times New Roman"/>
+                                  <w:b/>
+                                  <w:color w:val="C00000"/>
+                                  <w:sz w:val="36"/>
+                                  <w:u w:val="single"/>
+                                </w:rPr>
+                                <w:t xml:space="preserve"> Video Scrapper  ” </w:t>
                               </w:r>
                             </w:p>
                           </w:txbxContent>
@@ -358,7 +380,25 @@
                                   <w:i/>
                                   <w:sz w:val="24"/>
                                 </w:rPr>
-                                <w:t>in partial fulfillment of the requirement for the</w:t>
+                                <w:t xml:space="preserve">in partial </w:t>
+                              </w:r>
+                              <w:proofErr w:type="spellStart"/>
+                              <w:r>
+                                <w:rPr>
+                                  <w:rFonts w:ascii="Times New Roman" w:eastAsia="Times New Roman" w:hAnsi="Times New Roman" w:cs="Times New Roman"/>
+                                  <w:i/>
+                                  <w:sz w:val="24"/>
+                                </w:rPr>
+                                <w:t>fulfillment</w:t>
+                              </w:r>
+                              <w:proofErr w:type="spellEnd"/>
+                              <w:r>
+                                <w:rPr>
+                                  <w:rFonts w:ascii="Times New Roman" w:eastAsia="Times New Roman" w:hAnsi="Times New Roman" w:cs="Times New Roman"/>
+                                  <w:i/>
+                                  <w:sz w:val="24"/>
+                                </w:rPr>
+                                <w:t xml:space="preserve"> of the requirement for the</w:t>
                               </w:r>
                             </w:p>
                           </w:txbxContent>
@@ -1059,7 +1099,43 @@
                                   <w:b/>
                                   <w:sz w:val="36"/>
                                 </w:rPr>
-                                <w:t>Rajiv Gandhi Prodhyogiki Vishwavidhyalaya,</w:t>
+                                <w:t xml:space="preserve">Rajiv Gandhi </w:t>
+                              </w:r>
+                              <w:proofErr w:type="spellStart"/>
+                              <w:r>
+                                <w:rPr>
+                                  <w:rFonts w:ascii="Times New Roman" w:eastAsia="Times New Roman" w:hAnsi="Times New Roman" w:cs="Times New Roman"/>
+                                  <w:b/>
+                                  <w:sz w:val="36"/>
+                                </w:rPr>
+                                <w:t>Prodhyogiki</w:t>
+                              </w:r>
+                              <w:proofErr w:type="spellEnd"/>
+                              <w:r>
+                                <w:rPr>
+                                  <w:rFonts w:ascii="Times New Roman" w:eastAsia="Times New Roman" w:hAnsi="Times New Roman" w:cs="Times New Roman"/>
+                                  <w:b/>
+                                  <w:sz w:val="36"/>
+                                </w:rPr>
+                                <w:t xml:space="preserve"> </w:t>
+                              </w:r>
+                              <w:proofErr w:type="spellStart"/>
+                              <w:r>
+                                <w:rPr>
+                                  <w:rFonts w:ascii="Times New Roman" w:eastAsia="Times New Roman" w:hAnsi="Times New Roman" w:cs="Times New Roman"/>
+                                  <w:b/>
+                                  <w:sz w:val="36"/>
+                                </w:rPr>
+                                <w:t>Vishwavidhyalaya</w:t>
+                              </w:r>
+                              <w:proofErr w:type="spellEnd"/>
+                              <w:r>
+                                <w:rPr>
+                                  <w:rFonts w:ascii="Times New Roman" w:eastAsia="Times New Roman" w:hAnsi="Times New Roman" w:cs="Times New Roman"/>
+                                  <w:b/>
+                                  <w:sz w:val="36"/>
+                                </w:rPr>
+                                <w:t>,</w:t>
                               </w:r>
                             </w:p>
                           </w:txbxContent>
@@ -1236,7 +1312,29 @@
                             <w:sz w:val="36"/>
                             <w:u w:val="single"/>
                           </w:rPr>
-                          <w:t xml:space="preserve">“   Youtube Video Scrapper  ” </w:t>
+                          <w:t xml:space="preserve">“   </w:t>
+                        </w:r>
+                        <w:proofErr w:type="spellStart"/>
+                        <w:r>
+                          <w:rPr>
+                            <w:rFonts w:ascii="Times New Roman" w:eastAsia="Times New Roman" w:hAnsi="Times New Roman" w:cs="Times New Roman"/>
+                            <w:b/>
+                            <w:color w:val="C00000"/>
+                            <w:sz w:val="36"/>
+                            <w:u w:val="single"/>
+                          </w:rPr>
+                          <w:t>Youtube</w:t>
+                        </w:r>
+                        <w:proofErr w:type="spellEnd"/>
+                        <w:r>
+                          <w:rPr>
+                            <w:rFonts w:ascii="Times New Roman" w:eastAsia="Times New Roman" w:hAnsi="Times New Roman" w:cs="Times New Roman"/>
+                            <w:b/>
+                            <w:color w:val="C00000"/>
+                            <w:sz w:val="36"/>
+                            <w:u w:val="single"/>
+                          </w:rPr>
+                          <w:t xml:space="preserve"> Video Scrapper  ” </w:t>
                         </w:r>
                       </w:p>
                     </w:txbxContent>
@@ -1284,7 +1382,25 @@
                             <w:i/>
                             <w:sz w:val="24"/>
                           </w:rPr>
-                          <w:t>in partial fulfillment of the requirement for the</w:t>
+                          <w:t xml:space="preserve">in partial </w:t>
+                        </w:r>
+                        <w:proofErr w:type="spellStart"/>
+                        <w:r>
+                          <w:rPr>
+                            <w:rFonts w:ascii="Times New Roman" w:eastAsia="Times New Roman" w:hAnsi="Times New Roman" w:cs="Times New Roman"/>
+                            <w:i/>
+                            <w:sz w:val="24"/>
+                          </w:rPr>
+                          <w:t>fulfillment</w:t>
+                        </w:r>
+                        <w:proofErr w:type="spellEnd"/>
+                        <w:r>
+                          <w:rPr>
+                            <w:rFonts w:ascii="Times New Roman" w:eastAsia="Times New Roman" w:hAnsi="Times New Roman" w:cs="Times New Roman"/>
+                            <w:i/>
+                            <w:sz w:val="24"/>
+                          </w:rPr>
+                          <w:t xml:space="preserve"> of the requirement for the</w:t>
                         </w:r>
                       </w:p>
                     </w:txbxContent>
@@ -1628,7 +1744,43 @@
                             <w:b/>
                             <w:sz w:val="36"/>
                           </w:rPr>
-                          <w:t>Rajiv Gandhi Prodhyogiki Vishwavidhyalaya,</w:t>
+                          <w:t xml:space="preserve">Rajiv Gandhi </w:t>
+                        </w:r>
+                        <w:proofErr w:type="spellStart"/>
+                        <w:r>
+                          <w:rPr>
+                            <w:rFonts w:ascii="Times New Roman" w:eastAsia="Times New Roman" w:hAnsi="Times New Roman" w:cs="Times New Roman"/>
+                            <w:b/>
+                            <w:sz w:val="36"/>
+                          </w:rPr>
+                          <w:t>Prodhyogiki</w:t>
+                        </w:r>
+                        <w:proofErr w:type="spellEnd"/>
+                        <w:r>
+                          <w:rPr>
+                            <w:rFonts w:ascii="Times New Roman" w:eastAsia="Times New Roman" w:hAnsi="Times New Roman" w:cs="Times New Roman"/>
+                            <w:b/>
+                            <w:sz w:val="36"/>
+                          </w:rPr>
+                          <w:t xml:space="preserve"> </w:t>
+                        </w:r>
+                        <w:proofErr w:type="spellStart"/>
+                        <w:r>
+                          <w:rPr>
+                            <w:rFonts w:ascii="Times New Roman" w:eastAsia="Times New Roman" w:hAnsi="Times New Roman" w:cs="Times New Roman"/>
+                            <w:b/>
+                            <w:sz w:val="36"/>
+                          </w:rPr>
+                          <w:t>Vishwavidhyalaya</w:t>
+                        </w:r>
+                        <w:proofErr w:type="spellEnd"/>
+                        <w:r>
+                          <w:rPr>
+                            <w:rFonts w:ascii="Times New Roman" w:eastAsia="Times New Roman" w:hAnsi="Times New Roman" w:cs="Times New Roman"/>
+                            <w:b/>
+                            <w:sz w:val="36"/>
+                          </w:rPr>
+                          <w:t>,</w:t>
                         </w:r>
                       </w:p>
                     </w:txbxContent>
@@ -1895,120 +2047,6 @@
         </w:rPr>
         <w:t xml:space="preserve">)    </w:t>
       </w:r>
-    </w:p>
-    <w:p>
-      <w:pPr>
-        <w:spacing w:after="250"/>
-        <w:ind w:left="5" w:right="-10" w:hanging="10"/>
-        <w:jc w:val="center"/>
-      </w:pPr>
-      <w:r>
-        <w:rPr>
-          <w:rFonts w:ascii="Times New Roman" w:eastAsia="Times New Roman" w:hAnsi="Times New Roman" w:cs="Times New Roman"/>
-          <w:b/>
-          <w:sz w:val="28"/>
-        </w:rPr>
-        <w:t xml:space="preserve">                                                                               </w:t>
-      </w:r>
-      <w:r>
-        <w:rPr>
-          <w:rFonts w:ascii="Times New Roman" w:eastAsia="Times New Roman" w:hAnsi="Times New Roman" w:cs="Times New Roman"/>
-          <w:b/>
-          <w:sz w:val="28"/>
-        </w:rPr>
-        <w:t>Y</w:t>
-      </w:r>
-      <w:r>
-        <w:rPr>
-          <w:rFonts w:ascii="Times New Roman" w:eastAsia="Times New Roman" w:hAnsi="Times New Roman" w:cs="Times New Roman"/>
-          <w:b/>
-          <w:sz w:val="28"/>
-        </w:rPr>
-        <w:t>unus</w:t>
-      </w:r>
-      <w:r>
-        <w:rPr>
-          <w:rFonts w:ascii="Times New Roman" w:eastAsia="Times New Roman" w:hAnsi="Times New Roman" w:cs="Times New Roman"/>
-          <w:b/>
-          <w:sz w:val="28"/>
-        </w:rPr>
-        <w:t xml:space="preserve"> M</w:t>
-      </w:r>
-      <w:r>
-        <w:rPr>
-          <w:rFonts w:ascii="Times New Roman" w:eastAsia="Times New Roman" w:hAnsi="Times New Roman" w:cs="Times New Roman"/>
-          <w:b/>
-          <w:sz w:val="28"/>
-        </w:rPr>
-        <w:t xml:space="preserve">ansuri  </w:t>
-      </w:r>
-      <w:r>
-        <w:rPr>
-          <w:rFonts w:ascii="Times New Roman" w:eastAsia="Times New Roman" w:hAnsi="Times New Roman" w:cs="Times New Roman"/>
-          <w:b/>
-          <w:sz w:val="28"/>
-        </w:rPr>
-        <w:t xml:space="preserve"> </w:t>
-      </w:r>
-      <w:r>
-        <w:rPr>
-          <w:rFonts w:ascii="Times New Roman" w:eastAsia="Times New Roman" w:hAnsi="Times New Roman" w:cs="Times New Roman"/>
-          <w:b/>
-          <w:sz w:val="28"/>
-        </w:rPr>
-        <w:t>(0723CS2110</w:t>
-      </w:r>
-      <w:r>
-        <w:rPr>
-          <w:rFonts w:ascii="Times New Roman" w:eastAsia="Times New Roman" w:hAnsi="Times New Roman" w:cs="Times New Roman"/>
-          <w:b/>
-          <w:sz w:val="28"/>
-        </w:rPr>
-        <w:t>60</w:t>
-      </w:r>
-      <w:r>
-        <w:rPr>
-          <w:rFonts w:ascii="Times New Roman" w:eastAsia="Times New Roman" w:hAnsi="Times New Roman" w:cs="Times New Roman"/>
-          <w:b/>
-          <w:sz w:val="28"/>
-        </w:rPr>
-        <w:t>)</w:t>
-      </w:r>
-      <w:r>
-        <w:rPr>
-          <w:rFonts w:ascii="Times New Roman" w:eastAsia="Times New Roman" w:hAnsi="Times New Roman" w:cs="Times New Roman"/>
-          <w:b/>
-          <w:sz w:val="28"/>
-        </w:rPr>
-        <w:t xml:space="preserve">        </w:t>
-      </w:r>
-    </w:p>
-    <w:p>
-      <w:pPr>
-        <w:tabs>
-          <w:tab w:val="center" w:pos="720"/>
-          <w:tab w:val="center" w:pos="1441"/>
-          <w:tab w:val="center" w:pos="2161"/>
-          <w:tab w:val="center" w:pos="2881"/>
-          <w:tab w:val="center" w:pos="3601"/>
-          <w:tab w:val="center" w:pos="4322"/>
-          <w:tab w:val="center" w:pos="5042"/>
-          <w:tab w:val="center" w:pos="5762"/>
-          <w:tab w:val="right" w:pos="10349"/>
-        </w:tabs>
-        <w:spacing w:after="222"/>
-        <w:ind w:left="-15" w:right="-10"/>
-      </w:pPr>
-      <w:r>
-        <w:rPr>
-          <w:rFonts w:ascii="Times New Roman" w:eastAsia="Times New Roman" w:hAnsi="Times New Roman" w:cs="Times New Roman"/>
-          <w:b/>
-          <w:color w:val="C00000"/>
-          <w:sz w:val="32"/>
-        </w:rPr>
-        <w:lastRenderedPageBreak/>
-        <w:t xml:space="preserve"> </w:t>
-      </w:r>
       <w:r>
         <w:rPr>
           <w:rFonts w:ascii="Times New Roman" w:eastAsia="Times New Roman" w:hAnsi="Times New Roman" w:cs="Times New Roman"/>
@@ -2085,6 +2123,7 @@
           <w:color w:val="C00000"/>
           <w:sz w:val="32"/>
         </w:rPr>
+        <w:lastRenderedPageBreak/>
         <w:t xml:space="preserve"> </w:t>
       </w:r>
     </w:p>

</xml_diff>